<commit_message>
minor changes to code, and added csv files with publisher added in the function
</commit_message>
<xml_diff>
--- a/2η εργασία/Recommender Systems.docx
+++ b/2η εργασία/Recommender Systems.docx
@@ -439,19 +439,76 @@
         <w:rPr>
           <w:lang w:val="el-GR"/>
         </w:rPr>
-        <w:t xml:space="preserve">Για τα 10 αρχεία των 5 χρηστών, η ομοιότητα μεταξύ των λιστών </w:t>
-      </w:r>
-      <w:r>
-        <w:rPr>
-          <w:lang w:val="el-GR"/>
-        </w:rPr>
-        <w:t xml:space="preserve">των 4 από τους 5 χρήστες </w:t>
-      </w:r>
-      <w:r>
-        <w:rPr>
-          <w:lang w:val="el-GR"/>
-        </w:rPr>
-        <w:t>είναι 100% μιας και είναι</w:t>
+        <w:t>Για τα 10 αρχεία των 5 χρηστών</w:t>
+      </w:r>
+      <w:r>
+        <w:rPr>
+          <w:lang w:val="el-GR"/>
+        </w:rPr>
+        <w:t xml:space="preserve"> (τα οποία έχουν ως όνομα </w:t>
+      </w:r>
+      <w:proofErr w:type="spellStart"/>
+      <w:r>
+        <w:t>Jaccard</w:t>
+      </w:r>
+      <w:proofErr w:type="spellEnd"/>
+      <w:r>
+        <w:rPr>
+          <w:lang w:val="el-GR"/>
+        </w:rPr>
+        <w:t xml:space="preserve"> </w:t>
+      </w:r>
+      <w:r>
+        <w:rPr>
+          <w:lang w:val="el-GR"/>
+        </w:rPr>
+        <w:t xml:space="preserve">αν χρησιμοποιήθηκε η πρώτη συνάρτηση ή </w:t>
+      </w:r>
+      <w:proofErr w:type="spellStart"/>
+      <w:r>
+        <w:t>DiceCoef</w:t>
+      </w:r>
+      <w:proofErr w:type="spellEnd"/>
+      <w:r>
+        <w:rPr>
+          <w:lang w:val="el-GR"/>
+        </w:rPr>
+        <w:t xml:space="preserve"> </w:t>
+      </w:r>
+      <w:r>
+        <w:rPr>
+          <w:lang w:val="el-GR"/>
+        </w:rPr>
+        <w:t xml:space="preserve">αν χρησιμοποιήθηκε η δεύτερη και δίπλα το </w:t>
+      </w:r>
+      <w:proofErr w:type="spellStart"/>
+      <w:r>
+        <w:t>userID</w:t>
+      </w:r>
+      <w:proofErr w:type="spellEnd"/>
+      <w:r>
+        <w:rPr>
+          <w:lang w:val="el-GR"/>
+        </w:rPr>
+        <w:t xml:space="preserve"> του χρήστη)</w:t>
+      </w:r>
+      <w:r>
+        <w:rPr>
+          <w:lang w:val="el-GR"/>
+        </w:rPr>
+        <w:t>, η ομοιότητα μεταξύ των λιστών είναι 100%</w:t>
+      </w:r>
+      <w:r>
+        <w:rPr>
+          <w:lang w:val="el-GR"/>
+        </w:rPr>
+        <w:t xml:space="preserve"> </w:t>
+      </w:r>
+      <w:r>
+        <w:rPr>
+          <w:lang w:val="el-GR"/>
+        </w:rPr>
+        <w:t xml:space="preserve"> μιας και είναι</w:t>
       </w:r>
       <w:r>
         <w:rPr>
@@ -464,13 +521,58 @@
           <w:b/>
           <w:lang w:val="el-GR"/>
         </w:rPr>
-        <w:t xml:space="preserve">ακριβώς ίδιες </w:t>
-      </w:r>
-      <w:r>
-        <w:rPr>
-          <w:lang w:val="el-GR"/>
-        </w:rPr>
-        <w:t xml:space="preserve">και επομένως και </w:t>
+        <w:t>ακριβώς ίδιες</w:t>
+      </w:r>
+      <w:r>
+        <w:rPr>
+          <w:b/>
+          <w:lang w:val="el-GR"/>
+        </w:rPr>
+        <w:t xml:space="preserve"> </w:t>
+      </w:r>
+      <w:r>
+        <w:rPr>
+          <w:lang w:val="el-GR"/>
+        </w:rPr>
+        <w:t>οι δύο λίστες</w:t>
+      </w:r>
+      <w:r>
+        <w:rPr>
+          <w:lang w:val="el-GR"/>
+        </w:rPr>
+        <w:t xml:space="preserve"> με</w:t>
+      </w:r>
+      <w:r>
+        <w:rPr>
+          <w:b/>
+          <w:lang w:val="el-GR"/>
+        </w:rPr>
+        <w:t xml:space="preserve"> ίδια σειρά</w:t>
+      </w:r>
+      <w:r>
+        <w:rPr>
+          <w:b/>
+          <w:lang w:val="el-GR"/>
+        </w:rPr>
+        <w:t xml:space="preserve"> </w:t>
+      </w:r>
+      <w:r>
+        <w:rPr>
+          <w:lang w:val="el-GR"/>
+        </w:rPr>
+        <w:t xml:space="preserve">και </w:t>
+      </w:r>
+      <w:r>
+        <w:rPr>
+          <w:lang w:val="el-GR"/>
+        </w:rPr>
+        <w:t>συνεπώς</w:t>
+      </w:r>
+      <w:r>
+        <w:rPr>
+          <w:lang w:val="el-GR"/>
+        </w:rPr>
+        <w:t xml:space="preserve"> </w:t>
       </w:r>
       <w:r>
         <w:rPr>
@@ -512,215 +614,53 @@
         <w:rPr>
           <w:lang w:val="el-GR"/>
         </w:rPr>
-        <w:t>είναι η ίδια άρα και για το ερώτημα 3 μόνο για τον χρήστη 192705 θα υπολογίσουμε</w:t>
-      </w:r>
-      <w:r>
-        <w:rPr>
-          <w:lang w:val="el-GR"/>
-        </w:rPr>
-        <w:t>.</w:t>
-      </w:r>
-      <w:r>
-        <w:rPr>
-          <w:b/>
-          <w:lang w:val="el-GR"/>
-        </w:rPr>
-        <w:t xml:space="preserve"> </w:t>
-      </w:r>
-      <w:r>
-        <w:rPr>
-          <w:lang w:val="el-GR"/>
-        </w:rPr>
-        <w:t xml:space="preserve">Μόνο για τον χρήστη με </w:t>
-      </w:r>
-      <w:proofErr w:type="spellStart"/>
-      <w:r>
-        <w:t>userID</w:t>
-      </w:r>
-      <w:proofErr w:type="spellEnd"/>
-      <w:r>
-        <w:rPr>
-          <w:lang w:val="el-GR"/>
-        </w:rPr>
-        <w:t xml:space="preserve"> 192705</w:t>
-      </w:r>
-      <w:r>
-        <w:rPr>
-          <w:lang w:val="el-GR"/>
-        </w:rPr>
-        <w:t xml:space="preserve"> δεν </w:t>
-      </w:r>
-      <w:r>
-        <w:rPr>
-          <w:lang w:val="el-GR"/>
-        </w:rPr>
-        <w:t xml:space="preserve">ισχύει αυτό άρα θα υπολογίσουμε τις ομοιότητες.  Βλέποντας το </w:t>
-      </w:r>
-      <w:r>
-        <w:t>excel</w:t>
-      </w:r>
-      <w:r>
-        <w:rPr>
-          <w:lang w:val="el-GR"/>
-        </w:rPr>
-        <w:t xml:space="preserve"> </w:t>
-      </w:r>
-      <w:r>
-        <w:rPr>
-          <w:lang w:val="el-GR"/>
-        </w:rPr>
-        <w:t>θα πάρουμε αρχικά το 1</w:t>
-      </w:r>
-      <w:r>
-        <w:rPr>
-          <w:vertAlign w:val="superscript"/>
-          <w:lang w:val="el-GR"/>
-        </w:rPr>
-        <w:t>ο</w:t>
-      </w:r>
-      <w:r>
-        <w:rPr>
-          <w:lang w:val="el-GR"/>
-        </w:rPr>
-        <w:t xml:space="preserve"> αποτέλεσμα της 1</w:t>
-      </w:r>
-      <w:r>
-        <w:rPr>
-          <w:vertAlign w:val="superscript"/>
-          <w:lang w:val="el-GR"/>
-        </w:rPr>
-        <w:t>ης</w:t>
-      </w:r>
-      <w:r>
-        <w:rPr>
-          <w:lang w:val="el-GR"/>
-        </w:rPr>
-        <w:t xml:space="preserve"> λίστας με το 1</w:t>
-      </w:r>
-      <w:r>
-        <w:rPr>
-          <w:vertAlign w:val="superscript"/>
-          <w:lang w:val="el-GR"/>
-        </w:rPr>
-        <w:t>ο</w:t>
-      </w:r>
-      <w:r>
-        <w:rPr>
-          <w:lang w:val="el-GR"/>
-        </w:rPr>
-        <w:t xml:space="preserve"> της άλλης λίστας και θα βρούμε την ομοιότητα, έπειτα το 1</w:t>
-      </w:r>
-      <w:r>
-        <w:rPr>
-          <w:vertAlign w:val="superscript"/>
-          <w:lang w:val="el-GR"/>
-        </w:rPr>
-        <w:t>ο</w:t>
-      </w:r>
-      <w:r>
-        <w:rPr>
-          <w:lang w:val="el-GR"/>
-        </w:rPr>
-        <w:t xml:space="preserve"> </w:t>
-      </w:r>
-      <w:r>
-        <w:rPr>
-          <w:b/>
-          <w:lang w:val="el-GR"/>
-        </w:rPr>
-        <w:t xml:space="preserve">και </w:t>
-      </w:r>
-      <w:r>
-        <w:rPr>
-          <w:lang w:val="el-GR"/>
-        </w:rPr>
-        <w:t xml:space="preserve"> το 2</w:t>
-      </w:r>
-      <w:r>
-        <w:rPr>
-          <w:vertAlign w:val="superscript"/>
-          <w:lang w:val="el-GR"/>
-        </w:rPr>
-        <w:t>ο</w:t>
-      </w:r>
-      <w:r>
-        <w:rPr>
-          <w:lang w:val="el-GR"/>
-        </w:rPr>
-        <w:t xml:space="preserve"> της 1</w:t>
-      </w:r>
-      <w:r>
-        <w:rPr>
-          <w:vertAlign w:val="superscript"/>
-          <w:lang w:val="el-GR"/>
-        </w:rPr>
-        <w:t xml:space="preserve">ης </w:t>
-      </w:r>
-      <w:r>
-        <w:rPr>
-          <w:lang w:val="el-GR"/>
-        </w:rPr>
-        <w:t>λίστας με το 1</w:t>
-      </w:r>
-      <w:r>
-        <w:rPr>
-          <w:vertAlign w:val="superscript"/>
-          <w:lang w:val="el-GR"/>
-        </w:rPr>
-        <w:t>ο</w:t>
-      </w:r>
-      <w:r>
-        <w:rPr>
-          <w:lang w:val="el-GR"/>
-        </w:rPr>
-        <w:t xml:space="preserve"> και το 2</w:t>
-      </w:r>
-      <w:r>
-        <w:rPr>
-          <w:vertAlign w:val="superscript"/>
-          <w:lang w:val="el-GR"/>
-        </w:rPr>
-        <w:t>ο</w:t>
-      </w:r>
-      <w:r>
-        <w:rPr>
-          <w:lang w:val="el-GR"/>
-        </w:rPr>
-        <w:t xml:space="preserve"> της άλλης λίστας και θα βρούμε την ομοιότητα κ.ο.κ μέχρι να έχουμε και τα 10 με τα άλλα 10.</w:t>
+        <w:t xml:space="preserve">κάθε ένα χρήστη </w:t>
+      </w:r>
+      <w:r>
+        <w:rPr>
+          <w:lang w:val="el-GR"/>
+        </w:rPr>
+        <w:t xml:space="preserve">είναι η ίδια </w:t>
+      </w:r>
+      <w:r>
+        <w:rPr>
+          <w:lang w:val="el-GR"/>
+        </w:rPr>
+        <w:t>άρα δεν χρειάζεται να προβούμε σε κάποια</w:t>
+      </w:r>
+      <w:r>
+        <w:rPr>
+          <w:lang w:val="el-GR"/>
+        </w:rPr>
+        <w:t xml:space="preserve"> </w:t>
+      </w:r>
+      <w:r>
+        <w:rPr>
+          <w:lang w:val="el-GR"/>
+        </w:rPr>
+        <w:t>περαιτέρω διαδικασία.</w:t>
+      </w:r>
+      <w:r>
+        <w:rPr>
+          <w:lang w:val="el-GR"/>
+        </w:rPr>
+        <w:t xml:space="preserve"> </w:t>
       </w:r>
     </w:p>
     <w:p>
       <w:pPr>
-        <w:pStyle w:val="ListParagraph"/>
-        <w:numPr>
-          <w:ilvl w:val="0"/>
-          <w:numId w:val="1"/>
-        </w:numPr>
-        <w:jc w:val="both"/>
-        <w:rPr>
-          <w:lang w:val="el-GR"/>
-        </w:rPr>
-      </w:pPr>
-      <w:r>
-        <w:rPr>
-          <w:lang w:val="el-GR"/>
-        </w:rPr>
-        <w:t xml:space="preserve">1 με 1  : </w:t>
-      </w:r>
-      <w:r>
-        <w:rPr>
-          <w:lang w:val="el-GR"/>
-        </w:rPr>
-        <w:t xml:space="preserve"> Ομοιότητα = 1/1 = 1</w:t>
+        <w:pStyle w:val="Heading1"/>
+        <w:jc w:val="center"/>
+      </w:pPr>
+      <w:r>
+        <w:rPr>
+          <w:lang w:val="el-GR"/>
+        </w:rPr>
+        <w:t>Σχολιασμός και άλλες προσεγγίσεις.</w:t>
       </w:r>
     </w:p>
     <w:p>
       <w:pPr>
-        <w:pStyle w:val="ListParagraph"/>
-        <w:numPr>
-          <w:ilvl w:val="0"/>
-          <w:numId w:val="1"/>
-        </w:numPr>
         <w:jc w:val="both"/>
         <w:rPr>
           <w:lang w:val="el-GR"/>
@@ -730,287 +670,400 @@
         <w:rPr>
           <w:lang w:val="el-GR"/>
         </w:rPr>
-        <w:t xml:space="preserve">1,2 με 1,2 : Ομοιότητα = </w:t>
-      </w:r>
-      <w:r>
-        <w:rPr>
-          <w:lang w:val="el-GR"/>
-        </w:rPr>
-        <w:t xml:space="preserve">2/2 = 1 </w:t>
-      </w:r>
+        <w:t xml:space="preserve">Αρχικά, για τους 5 χρήστες </w:t>
+      </w:r>
+      <w:r>
+        <w:rPr>
+          <w:lang w:val="el-GR"/>
+        </w:rPr>
+        <w:t xml:space="preserve">υπάρχει μία τάση στο να υπάρχουν υψηλότερες βαθμολογίες χρησιμοποιηώντας την συνάρτηση με την </w:t>
+      </w:r>
+      <w:proofErr w:type="spellStart"/>
+      <w:r>
+        <w:t>Jaccard</w:t>
+      </w:r>
+      <w:proofErr w:type="spellEnd"/>
+      <w:r>
+        <w:rPr>
+          <w:lang w:val="el-GR"/>
+        </w:rPr>
+        <w:t xml:space="preserve"> </w:t>
+      </w:r>
+      <w:r>
+        <w:t>similarity</w:t>
+      </w:r>
+      <w:r>
+        <w:rPr>
+          <w:lang w:val="el-GR"/>
+        </w:rPr>
+        <w:t xml:space="preserve"> </w:t>
+      </w:r>
+      <w:r>
+        <w:rPr>
+          <w:lang w:val="el-GR"/>
+        </w:rPr>
+        <w:t xml:space="preserve">σε αντίθεση με την </w:t>
+      </w:r>
+      <w:proofErr w:type="spellStart"/>
+      <w:r>
+        <w:t>DiceCoef</w:t>
+      </w:r>
+      <w:proofErr w:type="spellEnd"/>
+      <w:r>
+        <w:rPr>
+          <w:lang w:val="el-GR"/>
+        </w:rPr>
+        <w:t xml:space="preserve">, το οποίο είναι και αναμενόμενο μιας και για παράδειγμα με την </w:t>
+      </w:r>
+      <w:proofErr w:type="spellStart"/>
+      <w:r>
+        <w:t>Jaccard</w:t>
+      </w:r>
+      <w:proofErr w:type="spellEnd"/>
+      <w:r>
+        <w:rPr>
+          <w:lang w:val="el-GR"/>
+        </w:rPr>
+        <w:t xml:space="preserve"> </w:t>
+      </w:r>
+      <w:r>
+        <w:rPr>
+          <w:lang w:val="el-GR"/>
+        </w:rPr>
+        <w:t xml:space="preserve">μπορούμε να έχουμε </w:t>
+      </w:r>
+      <w:r>
+        <w:rPr>
+          <w:b/>
+          <w:lang w:val="el-GR"/>
+        </w:rPr>
+        <w:t>80% ομοιότητα</w:t>
+      </w:r>
+      <w:r>
+        <w:rPr>
+          <w:lang w:val="el-GR"/>
+        </w:rPr>
+        <w:t xml:space="preserve"> σε δύο βιβλία χωρίς να περιέχεται </w:t>
+      </w:r>
+      <w:r>
+        <w:rPr>
+          <w:b/>
+          <w:lang w:val="el-GR"/>
+        </w:rPr>
+        <w:t xml:space="preserve">καμία </w:t>
+      </w:r>
+      <w:r>
+        <w:rPr>
+          <w:lang w:val="el-GR"/>
+        </w:rPr>
+        <w:t xml:space="preserve">λέξη κλειδί των βιβλίων του χρήστη με κάποιο από τα βιβλία ( αν το έτος και ο συγγραφέας είναι ακριβώς ίδιοι.), είναι προφανές οτι δίνεται πολύ βαρύτητα στο έτος και στον συγγραφέα ενώ από την άλλη στην συνάρτηση με το </w:t>
+      </w:r>
+      <w:proofErr w:type="spellStart"/>
+      <w:r>
+        <w:t>DiceCoef</w:t>
+      </w:r>
+      <w:proofErr w:type="spellEnd"/>
+      <w:r>
+        <w:rPr>
+          <w:lang w:val="el-GR"/>
+        </w:rPr>
+        <w:t xml:space="preserve"> </w:t>
+      </w:r>
+      <w:r>
+        <w:rPr>
+          <w:lang w:val="el-GR"/>
+        </w:rPr>
+        <w:t>δίνεται πολύ βαρύτητα στις λέξεις-κλειδιά και για αυτό το λόγο έχουμε αρκετά μικρές βαθμολογίες μιας</w:t>
+      </w:r>
+      <w:r>
+        <w:rPr>
+          <w:lang w:val="el-GR"/>
+        </w:rPr>
+        <w:t xml:space="preserve"> όπου φυσιό είναι να μην</w:t>
+      </w:r>
+      <w:r>
+        <w:rPr>
+          <w:lang w:val="el-GR"/>
+        </w:rPr>
+        <w:t xml:space="preserve"> ανήκουν </w:t>
+      </w:r>
+      <w:r>
+        <w:rPr>
+          <w:b/>
+          <w:lang w:val="el-GR"/>
+        </w:rPr>
+        <w:t xml:space="preserve">όλες </w:t>
+      </w:r>
+      <w:r>
+        <w:rPr>
+          <w:lang w:val="el-GR"/>
+        </w:rPr>
+        <w:t>οι λέξεις κλειδιά ενός βιβλίου στις λέξεις κλειδιά των 3 ‘καλύτερων’ βιβλιών του χρήστη.</w:t>
+      </w:r>
+      <w:r>
+        <w:rPr>
+          <w:lang w:val="el-GR"/>
+        </w:rPr>
+        <w:t xml:space="preserve"> </w:t>
+      </w:r>
+      <w:r>
+        <w:rPr>
+          <w:lang w:val="el-GR"/>
+        </w:rPr>
+        <w:t>Φαίνεται άρα οτι οι δύο συναρτήσεις είναι βασίζονται πάρα πολύ στον συγγραφέα και στο έτος οπότε αποφάσισα</w:t>
+      </w:r>
+      <w:r>
+        <w:rPr>
+          <w:lang w:val="el-GR"/>
+        </w:rPr>
+        <w:t xml:space="preserve"> να </w:t>
+      </w:r>
+      <w:r>
+        <w:rPr>
+          <w:lang w:val="el-GR"/>
+        </w:rPr>
+        <w:t xml:space="preserve">ισσοροπήσω την εξίσωση </w:t>
+      </w:r>
+      <w:r>
+        <w:rPr>
+          <w:lang w:val="el-GR"/>
+        </w:rPr>
+        <w:t xml:space="preserve">βάζοντας </w:t>
+      </w:r>
+      <w:r>
+        <w:rPr>
+          <w:lang w:val="el-GR"/>
+        </w:rPr>
+        <w:t>και τον εκδοτικό οίκο του κάθε βιβλίου</w:t>
+      </w:r>
+      <w:r>
+        <w:rPr>
+          <w:lang w:val="el-GR"/>
+        </w:rPr>
+        <w:t xml:space="preserve"> όπου είναι η ίδια προσέγγιση με τον συγγραφέα (δηλ. αν είναι ο ίδιος εκδοτικός οίκος 1 αλλιώς 0)</w:t>
+      </w:r>
+      <w:r>
+        <w:rPr>
+          <w:lang w:val="el-GR"/>
+        </w:rPr>
+        <w:t xml:space="preserve">, με </w:t>
+      </w:r>
+      <w:r>
+        <w:rPr>
+          <w:b/>
+          <w:lang w:val="el-GR"/>
+        </w:rPr>
+        <w:t xml:space="preserve">ίσους συντελεστές βαρύτητας 25% </w:t>
+      </w:r>
+      <w:r>
+        <w:rPr>
+          <w:lang w:val="el-GR"/>
+        </w:rPr>
+        <w:t>στο καθένα (</w:t>
+      </w:r>
+      <w:r>
+        <w:t>Author</w:t>
+      </w:r>
+      <w:r>
+        <w:rPr>
+          <w:lang w:val="el-GR"/>
+        </w:rPr>
+        <w:t xml:space="preserve">, </w:t>
+      </w:r>
+      <w:r>
+        <w:t>publisher</w:t>
+      </w:r>
+      <w:r>
+        <w:rPr>
+          <w:lang w:val="el-GR"/>
+        </w:rPr>
+        <w:t xml:space="preserve">, </w:t>
+      </w:r>
+      <w:r>
+        <w:t>Keywords</w:t>
+      </w:r>
+      <w:r>
+        <w:rPr>
+          <w:lang w:val="el-GR"/>
+        </w:rPr>
+        <w:t xml:space="preserve">, </w:t>
+      </w:r>
+      <w:r>
+        <w:t>year</w:t>
+      </w:r>
+      <w:r>
+        <w:rPr>
+          <w:lang w:val="el-GR"/>
+        </w:rPr>
+        <w:t xml:space="preserve">) </w:t>
+      </w:r>
+      <w:r>
+        <w:rPr>
+          <w:lang w:val="el-GR"/>
+        </w:rPr>
+        <w:t xml:space="preserve">ώστε να έχουν όλα ισάξια βαρύτητα </w:t>
+      </w:r>
+      <w:r>
+        <w:rPr>
+          <w:lang w:val="el-GR"/>
+        </w:rPr>
+        <w:t xml:space="preserve">χρησιμοποιώντας και την </w:t>
+      </w:r>
+      <w:proofErr w:type="spellStart"/>
+      <w:r>
+        <w:t>jaccard</w:t>
+      </w:r>
+      <w:proofErr w:type="spellEnd"/>
+      <w:r>
+        <w:rPr>
+          <w:lang w:val="el-GR"/>
+        </w:rPr>
+        <w:t xml:space="preserve"> </w:t>
+      </w:r>
+      <w:r>
+        <w:rPr>
+          <w:lang w:val="el-GR"/>
+        </w:rPr>
+        <w:t xml:space="preserve">αλλά και το </w:t>
+      </w:r>
+      <w:proofErr w:type="spellStart"/>
+      <w:r>
+        <w:t>dicecoef</w:t>
+      </w:r>
+      <w:proofErr w:type="spellEnd"/>
+      <w:r>
+        <w:rPr>
+          <w:lang w:val="el-GR"/>
+        </w:rPr>
+        <w:t xml:space="preserve">(τα αρχεία αυτά είναι στον φάκελο </w:t>
+      </w:r>
+      <w:r>
+        <w:t>publisher</w:t>
+      </w:r>
+      <w:r>
+        <w:rPr>
+          <w:lang w:val="el-GR"/>
+        </w:rPr>
+        <w:t xml:space="preserve"> 0.25 </w:t>
+      </w:r>
+      <w:r>
+        <w:lastRenderedPageBreak/>
+        <w:t>all</w:t>
+      </w:r>
+      <w:r>
+        <w:rPr>
+          <w:lang w:val="el-GR"/>
+        </w:rPr>
+        <w:t xml:space="preserve"> </w:t>
+      </w:r>
+      <w:r>
+        <w:rPr>
+          <w:lang w:val="el-GR"/>
+        </w:rPr>
+        <w:t xml:space="preserve">ενώ τα αρχικά αρχεία που ζητάτε στον φάκελο </w:t>
+      </w:r>
+      <w:r>
+        <w:t>original</w:t>
+      </w:r>
+      <w:r>
+        <w:rPr>
+          <w:lang w:val="el-GR"/>
+        </w:rPr>
+        <w:t xml:space="preserve"> </w:t>
+      </w:r>
+      <w:r>
+        <w:t>functions</w:t>
+      </w:r>
+      <w:r>
+        <w:rPr>
+          <w:lang w:val="el-GR"/>
+        </w:rPr>
+        <w:t xml:space="preserve">) </w:t>
+      </w:r>
+      <w:r>
+        <w:rPr>
+          <w:lang w:val="el-GR"/>
+        </w:rPr>
+        <w:t>.</w:t>
+      </w:r>
+      <w:r>
+        <w:rPr>
+          <w:lang w:val="el-GR"/>
+        </w:rPr>
+        <w:t xml:space="preserve"> </w:t>
+      </w:r>
+      <w:r>
+        <w:rPr>
+          <w:lang w:val="el-GR"/>
+        </w:rPr>
+        <w:t xml:space="preserve"> Β</w:t>
+      </w:r>
+      <w:r>
+        <w:rPr>
+          <w:lang w:val="el-GR"/>
+        </w:rPr>
+        <w:t xml:space="preserve">λέποντας τα αποτελέσματα </w:t>
+      </w:r>
+      <w:r>
+        <w:rPr>
+          <w:lang w:val="el-GR"/>
+        </w:rPr>
+        <w:t>όπως ήταν αναμενόμενο διαφέρουν, αλλά επίσης φαίνεται οτι σε γενικές γραμμές συμβαδίζουν και κυρίως αλλάζει η κατάταξη των 10 βιβλίων</w:t>
+      </w:r>
+      <w:r>
+        <w:rPr>
+          <w:lang w:val="el-GR"/>
+        </w:rPr>
+        <w:t xml:space="preserve"> οπότε ίσως μπορούμε να πούμε οτι έχουμε αρκετά ακριβείς προτάσεις όσον αφορά το ‘προφιλ’ του χρήστη</w:t>
+      </w:r>
+      <w:r>
+        <w:rPr>
+          <w:lang w:val="el-GR"/>
+        </w:rPr>
+        <w:t>.</w:t>
+      </w:r>
+      <w:r>
+        <w:rPr>
+          <w:lang w:val="el-GR"/>
+        </w:rPr>
+        <w:t xml:space="preserve">  Επίσης θα μπορούσαν να γίνουν πολλές ακόμα παραλλαγές βάζοντας μέσα και σαν παράμετρο την ηλικία των χρηστών. Επίσης, θα μπορούσαμε να ‘παίξουμε’ με τους συντελεστές κάθε παραμέτρου και να δοκιμάσουμε διάφορα μέχρι να πάρουμε ένα ικανοποιητικό αποτέλεσμα ή ακόμη και να αλλάξουμε τον τρόπο υπολογισμού της ομοιότητας των λέξεων-κλειδιών με κάποια άλλη μετρική ομοιότητας και όχι την </w:t>
+      </w:r>
+      <w:proofErr w:type="spellStart"/>
+      <w:r>
+        <w:t>Jaccard</w:t>
+      </w:r>
+      <w:proofErr w:type="spellEnd"/>
+      <w:r>
+        <w:rPr>
+          <w:lang w:val="el-GR"/>
+        </w:rPr>
+        <w:t xml:space="preserve"> </w:t>
+      </w:r>
+      <w:r>
+        <w:rPr>
+          <w:lang w:val="el-GR"/>
+        </w:rPr>
+        <w:t xml:space="preserve">ή την </w:t>
+      </w:r>
+      <w:r>
+        <w:t>DiceCoef</w:t>
+      </w:r>
+      <w:r>
+        <w:rPr>
+          <w:lang w:val="el-GR"/>
+        </w:rPr>
+        <w:t>.</w:t>
+      </w:r>
+      <w:bookmarkStart w:id="0" w:name="_GoBack"/>
+      <w:bookmarkEnd w:id="0"/>
     </w:p>
     <w:p>
       <w:pPr>
-        <w:pStyle w:val="ListParagraph"/>
-        <w:numPr>
-          <w:ilvl w:val="0"/>
-          <w:numId w:val="1"/>
-        </w:numPr>
         <w:jc w:val="both"/>
         <w:rPr>
           <w:lang w:val="el-GR"/>
         </w:rPr>
       </w:pPr>
-      <w:r>
-        <w:rPr>
-          <w:lang w:val="el-GR"/>
-        </w:rPr>
-        <w:t>1,2,3 με 1,2,3 : Ομοιότητα = 2/3 = 0.67</w:t>
-      </w:r>
-    </w:p>
-    <w:p>
-      <w:pPr>
-        <w:pStyle w:val="ListParagraph"/>
-        <w:numPr>
-          <w:ilvl w:val="0"/>
-          <w:numId w:val="1"/>
-        </w:numPr>
-        <w:jc w:val="both"/>
-        <w:rPr>
-          <w:lang w:val="el-GR"/>
-        </w:rPr>
-      </w:pPr>
-      <w:r>
-        <w:rPr>
-          <w:lang w:val="el-GR"/>
-        </w:rPr>
-        <w:t>1,2,3,4 με 1,2,3,4</w:t>
-      </w:r>
-      <w:r>
-        <w:rPr>
-          <w:lang w:val="el-GR"/>
-        </w:rPr>
-        <w:t xml:space="preserve"> : Ομοιότητα = 2/4 = 0.5</w:t>
-      </w:r>
-    </w:p>
-    <w:p>
-      <w:pPr>
-        <w:pStyle w:val="ListParagraph"/>
-        <w:numPr>
-          <w:ilvl w:val="0"/>
-          <w:numId w:val="1"/>
-        </w:numPr>
-        <w:jc w:val="both"/>
-        <w:rPr>
-          <w:lang w:val="el-GR"/>
-        </w:rPr>
-      </w:pPr>
-      <w:r>
-        <w:rPr>
-          <w:lang w:val="el-GR"/>
-        </w:rPr>
-        <w:t>1,2,3,4,5 με 1,2,3,4,5 : Ομοιότητα = 2/5 = 0.4</w:t>
-      </w:r>
-    </w:p>
-    <w:p>
-      <w:pPr>
-        <w:pStyle w:val="ListParagraph"/>
-        <w:numPr>
-          <w:ilvl w:val="0"/>
-          <w:numId w:val="1"/>
-        </w:numPr>
-        <w:jc w:val="both"/>
-        <w:rPr>
-          <w:lang w:val="el-GR"/>
-        </w:rPr>
-      </w:pPr>
-      <w:r>
-        <w:rPr>
-          <w:lang w:val="el-GR"/>
-        </w:rPr>
-        <w:t>ενώ σε όλα τα παρακάτω από την 6</w:t>
-      </w:r>
-      <w:r>
-        <w:rPr>
-          <w:vertAlign w:val="superscript"/>
-          <w:lang w:val="el-GR"/>
-        </w:rPr>
-        <w:t>η</w:t>
-      </w:r>
-      <w:r>
-        <w:rPr>
-          <w:lang w:val="el-GR"/>
-        </w:rPr>
-        <w:t xml:space="preserve"> μέχρι την 10</w:t>
-      </w:r>
-      <w:r>
-        <w:rPr>
-          <w:vertAlign w:val="superscript"/>
-          <w:lang w:val="el-GR"/>
-        </w:rPr>
-        <w:t>η</w:t>
-      </w:r>
-      <w:r>
-        <w:rPr>
-          <w:lang w:val="el-GR"/>
-        </w:rPr>
-        <w:t xml:space="preserve"> ταινία είναι ίδιες άρα έχουμε 3/6</w:t>
-      </w:r>
-      <w:r>
-        <w:rPr>
-          <w:lang w:val="el-GR"/>
-        </w:rPr>
-        <w:t xml:space="preserve"> = 0.5</w:t>
-      </w:r>
-      <w:r>
-        <w:rPr>
-          <w:lang w:val="el-GR"/>
-        </w:rPr>
-        <w:t>, 4/7</w:t>
-      </w:r>
-      <w:r>
-        <w:rPr>
-          <w:lang w:val="el-GR"/>
-        </w:rPr>
-        <w:t xml:space="preserve"> = 0.57</w:t>
-      </w:r>
-      <w:r>
-        <w:rPr>
-          <w:lang w:val="el-GR"/>
-        </w:rPr>
-        <w:t>, 5/8=0.625, 6/9</w:t>
-      </w:r>
-      <w:r>
-        <w:rPr>
-          <w:lang w:val="el-GR"/>
-        </w:rPr>
-        <w:t xml:space="preserve"> = 0/67</w:t>
-      </w:r>
-      <w:r>
-        <w:rPr>
-          <w:lang w:val="el-GR"/>
-        </w:rPr>
-        <w:t>, 7/10</w:t>
-      </w:r>
-      <w:r>
-        <w:rPr>
-          <w:lang w:val="el-GR"/>
-        </w:rPr>
-        <w:t xml:space="preserve"> = 0.7</w:t>
-      </w:r>
-      <w:r>
-        <w:rPr>
-          <w:lang w:val="el-GR"/>
-        </w:rPr>
-        <w:t xml:space="preserve">. </w:t>
-      </w:r>
-    </w:p>
-    <w:p>
-      <w:pPr>
-        <w:jc w:val="both"/>
-        <w:rPr>
-          <w:lang w:val="el-GR"/>
-        </w:rPr>
-      </w:pPr>
-      <w:r>
-        <w:t>M</w:t>
-      </w:r>
-      <w:r>
-        <w:rPr>
-          <w:lang w:val="el-GR"/>
-        </w:rPr>
-        <w:t>.</w:t>
-      </w:r>
-      <w:r>
-        <w:t>O</w:t>
-      </w:r>
-      <w:r>
-        <w:rPr>
-          <w:lang w:val="el-GR"/>
-        </w:rPr>
-        <w:t>. = (1+1+0.67+0.5+0.4+0.5</w:t>
-      </w:r>
-      <w:r>
-        <w:rPr>
-          <w:lang w:val="el-GR"/>
-        </w:rPr>
-        <w:t>+0.57+</w:t>
-      </w:r>
-      <w:r>
-        <w:rPr>
-          <w:lang w:val="el-GR"/>
-        </w:rPr>
-        <w:t>0.625+0.67+0.7) / 10 = 6.635 / 10 = 0.66</w:t>
-      </w:r>
-      <w:r>
-        <w:rPr>
-          <w:lang w:val="el-GR"/>
-        </w:rPr>
-        <w:t>3</w:t>
-      </w:r>
-      <w:r>
-        <w:rPr>
-          <w:lang w:val="el-GR"/>
-        </w:rPr>
-        <w:t xml:space="preserve"> </w:t>
-      </w:r>
-      <w:r>
-        <w:rPr>
-          <w:lang w:val="el-GR"/>
-        </w:rPr>
-        <w:t>ή 66</w:t>
-      </w:r>
-      <w:r>
-        <w:rPr>
-          <w:lang w:val="el-GR"/>
-        </w:rPr>
-        <w:t>.3</w:t>
-      </w:r>
-      <w:r>
-        <w:rPr>
-          <w:lang w:val="el-GR"/>
-        </w:rPr>
-        <w:t xml:space="preserve">% </w:t>
-      </w:r>
-      <w:r>
-        <w:rPr>
-          <w:lang w:val="el-GR"/>
-        </w:rPr>
-        <w:t xml:space="preserve">ομοιότητα μεταξύ των δύο λιστών. Όσον αφορά το ερώτημα 3 παρατηρούμε οτι και οι δύο λίστες </w:t>
-      </w:r>
-      <w:r>
-        <w:rPr>
-          <w:lang w:val="el-GR"/>
-        </w:rPr>
-        <w:t>προτείνουν</w:t>
-      </w:r>
-      <w:r>
-        <w:rPr>
-          <w:lang w:val="el-GR"/>
-        </w:rPr>
-        <w:t xml:space="preserve"> τα ίδια βιβλία </w:t>
-      </w:r>
-      <w:r>
-        <w:rPr>
-          <w:lang w:val="el-GR"/>
-        </w:rPr>
-        <w:t>άρα δεν δεν μπορούμε να φτιάξουμε την νέα λίστα βάσει το πλήθος εμφανίσεων και θα κοιτάξουμε την ομοιότητα με το προφιλ του χρήστη.</w:t>
-      </w:r>
-    </w:p>
-    <w:p>
-      <w:pPr>
-        <w:pStyle w:val="Heading1"/>
-        <w:jc w:val="center"/>
-        <w:rPr>
-          <w:lang w:val="el-GR"/>
-        </w:rPr>
-      </w:pPr>
-      <w:r>
-        <w:rPr>
-          <w:lang w:val="el-GR"/>
-        </w:rPr>
-        <w:lastRenderedPageBreak/>
-        <w:t>Σχολιασμός και άλλες προσεγγίσεις.</w:t>
-      </w:r>
-    </w:p>
-    <w:p>
-      <w:pPr>
-        <w:rPr>
-          <w:lang w:val="el-GR"/>
-        </w:rPr>
-      </w:pPr>
-      <w:bookmarkStart w:id="0" w:name="_GoBack"/>
-      <w:bookmarkEnd w:id="0"/>
     </w:p>
     <w:sectPr>
       <w:pgSz w:w="12240" w:h="15840"/>
@@ -1137,8 +1190,124 @@
       </w:rPr>
     </w:lvl>
   </w:abstractNum>
+  <w:abstractNum w:abstractNumId="1" w15:restartNumberingAfterBreak="0">
+    <w:nsid w:val="743C76E9"/>
+    <w:multiLevelType w:val="hybridMultilevel"/>
+    <w:tmpl w:val="1D4EC4B0"/>
+    <w:lvl w:ilvl="0" w:tplc="04090001">
+      <w:start w:val="1"/>
+      <w:numFmt w:val="bullet"/>
+      <w:lvlText w:val=""/>
+      <w:lvlJc w:val="left"/>
+      <w:pPr>
+        <w:ind w:left="720" w:hanging="360"/>
+      </w:pPr>
+      <w:rPr>
+        <w:rFonts w:ascii="Symbol" w:hAnsi="Symbol" w:hint="default"/>
+      </w:rPr>
+    </w:lvl>
+    <w:lvl w:ilvl="1" w:tplc="04090003" w:tentative="1">
+      <w:start w:val="1"/>
+      <w:numFmt w:val="bullet"/>
+      <w:lvlText w:val="o"/>
+      <w:lvlJc w:val="left"/>
+      <w:pPr>
+        <w:ind w:left="1440" w:hanging="360"/>
+      </w:pPr>
+      <w:rPr>
+        <w:rFonts w:ascii="Courier New" w:hAnsi="Courier New" w:cs="Courier New" w:hint="default"/>
+      </w:rPr>
+    </w:lvl>
+    <w:lvl w:ilvl="2" w:tplc="04090005" w:tentative="1">
+      <w:start w:val="1"/>
+      <w:numFmt w:val="bullet"/>
+      <w:lvlText w:val=""/>
+      <w:lvlJc w:val="left"/>
+      <w:pPr>
+        <w:ind w:left="2160" w:hanging="360"/>
+      </w:pPr>
+      <w:rPr>
+        <w:rFonts w:ascii="Wingdings" w:hAnsi="Wingdings" w:hint="default"/>
+      </w:rPr>
+    </w:lvl>
+    <w:lvl w:ilvl="3" w:tplc="04090001" w:tentative="1">
+      <w:start w:val="1"/>
+      <w:numFmt w:val="bullet"/>
+      <w:lvlText w:val=""/>
+      <w:lvlJc w:val="left"/>
+      <w:pPr>
+        <w:ind w:left="2880" w:hanging="360"/>
+      </w:pPr>
+      <w:rPr>
+        <w:rFonts w:ascii="Symbol" w:hAnsi="Symbol" w:hint="default"/>
+      </w:rPr>
+    </w:lvl>
+    <w:lvl w:ilvl="4" w:tplc="04090003" w:tentative="1">
+      <w:start w:val="1"/>
+      <w:numFmt w:val="bullet"/>
+      <w:lvlText w:val="o"/>
+      <w:lvlJc w:val="left"/>
+      <w:pPr>
+        <w:ind w:left="3600" w:hanging="360"/>
+      </w:pPr>
+      <w:rPr>
+        <w:rFonts w:ascii="Courier New" w:hAnsi="Courier New" w:cs="Courier New" w:hint="default"/>
+      </w:rPr>
+    </w:lvl>
+    <w:lvl w:ilvl="5" w:tplc="04090005" w:tentative="1">
+      <w:start w:val="1"/>
+      <w:numFmt w:val="bullet"/>
+      <w:lvlText w:val=""/>
+      <w:lvlJc w:val="left"/>
+      <w:pPr>
+        <w:ind w:left="4320" w:hanging="360"/>
+      </w:pPr>
+      <w:rPr>
+        <w:rFonts w:ascii="Wingdings" w:hAnsi="Wingdings" w:hint="default"/>
+      </w:rPr>
+    </w:lvl>
+    <w:lvl w:ilvl="6" w:tplc="04090001" w:tentative="1">
+      <w:start w:val="1"/>
+      <w:numFmt w:val="bullet"/>
+      <w:lvlText w:val=""/>
+      <w:lvlJc w:val="left"/>
+      <w:pPr>
+        <w:ind w:left="5040" w:hanging="360"/>
+      </w:pPr>
+      <w:rPr>
+        <w:rFonts w:ascii="Symbol" w:hAnsi="Symbol" w:hint="default"/>
+      </w:rPr>
+    </w:lvl>
+    <w:lvl w:ilvl="7" w:tplc="04090003" w:tentative="1">
+      <w:start w:val="1"/>
+      <w:numFmt w:val="bullet"/>
+      <w:lvlText w:val="o"/>
+      <w:lvlJc w:val="left"/>
+      <w:pPr>
+        <w:ind w:left="5760" w:hanging="360"/>
+      </w:pPr>
+      <w:rPr>
+        <w:rFonts w:ascii="Courier New" w:hAnsi="Courier New" w:cs="Courier New" w:hint="default"/>
+      </w:rPr>
+    </w:lvl>
+    <w:lvl w:ilvl="8" w:tplc="04090005" w:tentative="1">
+      <w:start w:val="1"/>
+      <w:numFmt w:val="bullet"/>
+      <w:lvlText w:val=""/>
+      <w:lvlJc w:val="left"/>
+      <w:pPr>
+        <w:ind w:left="6480" w:hanging="360"/>
+      </w:pPr>
+      <w:rPr>
+        <w:rFonts w:ascii="Wingdings" w:hAnsi="Wingdings" w:hint="default"/>
+      </w:rPr>
+    </w:lvl>
+  </w:abstractNum>
   <w:num w:numId="1">
     <w:abstractNumId w:val="0"/>
+  </w:num>
+  <w:num w:numId="2">
+    <w:abstractNumId w:val="1"/>
   </w:num>
 </w:numbering>
 </file>

</xml_diff>